<commit_message>
Add passwords to the database for teachers.Update all files where the Teacher's table appears and add passwords there.Update Teachers in Delphi.
</commit_message>
<xml_diff>
--- a/documents/Використані моделі даних.docx
+++ b/documents/Використані моделі даних.docx
@@ -32,14 +32,25 @@
         </w:rPr>
         <w:tab/>
       </w:r>
-      <w:r>
-        <w:rPr>
-          <w:color w:val="111111"/>
-          <w:sz w:val="28"/>
-          <w:szCs w:val="28"/>
-          <w:shd w:val="clear" w:color="auto" w:fill="FFFFFF"/>
-        </w:rPr>
-        <w:t xml:space="preserve">Використані </w:t>
+      <w:proofErr w:type="spellStart"/>
+      <w:r>
+        <w:rPr>
+          <w:color w:val="111111"/>
+          <w:sz w:val="28"/>
+          <w:szCs w:val="28"/>
+          <w:shd w:val="clear" w:color="auto" w:fill="FFFFFF"/>
+        </w:rPr>
+        <w:t>Використані</w:t>
+      </w:r>
+      <w:proofErr w:type="spellEnd"/>
+      <w:r>
+        <w:rPr>
+          <w:color w:val="111111"/>
+          <w:sz w:val="28"/>
+          <w:szCs w:val="28"/>
+          <w:shd w:val="clear" w:color="auto" w:fill="FFFFFF"/>
+        </w:rPr>
+        <w:t xml:space="preserve"> </w:t>
       </w:r>
       <w:proofErr w:type="spellStart"/>
       <w:r>
@@ -1730,8 +1741,8 @@
             <v:path o:extrusionok="f" gradientshapeok="t" o:connecttype="rect"/>
             <o:lock v:ext="edit" aspectratio="t"/>
           </v:shapetype>
-          <v:shape id="_x0000_i1025" type="#_x0000_t75" style="width:465.95pt;height:272.4pt;mso-position-horizontal-relative:text;mso-position-vertical-relative:text;mso-width-relative:page;mso-height-relative:page">
-            <v:imagedata r:id="rId8" o:title="LTL_CourseWork_new"/>
+          <v:shape id="_x0000_i1025" type="#_x0000_t75" style="width:399.75pt;height:266.5pt">
+            <v:imagedata r:id="rId8" o:title="ER_diagram"/>
           </v:shape>
         </w:pict>
       </w:r>
@@ -1867,6 +1878,7 @@
           <w:shd w:val="clear" w:color="auto" w:fill="FFFFFF"/>
           <w:lang w:val="en-US"/>
         </w:rPr>
+        <w:lastRenderedPageBreak/>
         <w:t xml:space="preserve">В </w:t>
       </w:r>
       <w:proofErr w:type="spellStart"/>
@@ -3135,6 +3147,16 @@
               </w:rPr>
               <w:t>Розм</w:t>
             </w:r>
+            <w:r>
+              <w:rPr>
+                <w:color w:val="111111"/>
+                <w:sz w:val="28"/>
+                <w:szCs w:val="28"/>
+                <w:shd w:val="clear" w:color="auto" w:fill="FFFFFF"/>
+                <w:lang w:val="uk-UA"/>
+              </w:rPr>
+              <w:t>ір</w:t>
+            </w:r>
             <w:proofErr w:type="spellEnd"/>
             <w:r>
               <w:rPr>
@@ -3144,7 +3166,7 @@
                 <w:shd w:val="clear" w:color="auto" w:fill="FFFFFF"/>
                 <w:lang w:val="uk-UA"/>
               </w:rPr>
-              <w:t>ір поля</w:t>
+              <w:t xml:space="preserve"> поля</w:t>
             </w:r>
           </w:p>
         </w:tc>
@@ -3413,6 +3435,7 @@
                 <w:lang w:val="en-US"/>
               </w:rPr>
             </w:pPr>
+            <w:proofErr w:type="spellStart"/>
             <w:r>
               <w:rPr>
                 <w:color w:val="111111"/>
@@ -3423,6 +3446,7 @@
               </w:rPr>
               <w:t>Довге</w:t>
             </w:r>
+            <w:proofErr w:type="spellEnd"/>
             <w:r>
               <w:rPr>
                 <w:color w:val="111111"/>
@@ -4059,15 +4083,27 @@
           <w:lang w:val="en-US"/>
         </w:rPr>
       </w:pPr>
-      <w:r>
-        <w:rPr>
-          <w:color w:val="111111"/>
-          <w:sz w:val="28"/>
-          <w:szCs w:val="28"/>
-          <w:shd w:val="clear" w:color="auto" w:fill="FFFFFF"/>
-          <w:lang w:val="en-US"/>
-        </w:rPr>
-        <w:t xml:space="preserve">Сутність </w:t>
+      <w:proofErr w:type="spellStart"/>
+      <w:r>
+        <w:rPr>
+          <w:color w:val="111111"/>
+          <w:sz w:val="28"/>
+          <w:szCs w:val="28"/>
+          <w:shd w:val="clear" w:color="auto" w:fill="FFFFFF"/>
+          <w:lang w:val="en-US"/>
+        </w:rPr>
+        <w:t>Сутність</w:t>
+      </w:r>
+      <w:proofErr w:type="spellEnd"/>
+      <w:r>
+        <w:rPr>
+          <w:color w:val="111111"/>
+          <w:sz w:val="28"/>
+          <w:szCs w:val="28"/>
+          <w:shd w:val="clear" w:color="auto" w:fill="FFFFFF"/>
+          <w:lang w:val="en-US"/>
+        </w:rPr>
+        <w:t xml:space="preserve"> </w:t>
       </w:r>
       <w:proofErr w:type="spellStart"/>
       <w:r>
@@ -4668,6 +4704,16 @@
               </w:rPr>
               <w:t>Розм</w:t>
             </w:r>
+            <w:r>
+              <w:rPr>
+                <w:color w:val="111111"/>
+                <w:sz w:val="28"/>
+                <w:szCs w:val="28"/>
+                <w:shd w:val="clear" w:color="auto" w:fill="FFFFFF"/>
+                <w:lang w:val="uk-UA"/>
+              </w:rPr>
+              <w:t>ір</w:t>
+            </w:r>
             <w:proofErr w:type="spellEnd"/>
             <w:r>
               <w:rPr>
@@ -4677,7 +4723,7 @@
                 <w:shd w:val="clear" w:color="auto" w:fill="FFFFFF"/>
                 <w:lang w:val="uk-UA"/>
               </w:rPr>
-              <w:t>ір поля</w:t>
+              <w:t xml:space="preserve"> поля</w:t>
             </w:r>
           </w:p>
         </w:tc>
@@ -5044,243 +5090,264 @@
           <w:lang w:val="en-US"/>
         </w:rPr>
       </w:pPr>
-      <w:r>
-        <w:rPr>
-          <w:color w:val="111111"/>
-          <w:sz w:val="28"/>
-          <w:szCs w:val="28"/>
-          <w:shd w:val="clear" w:color="auto" w:fill="FFFFFF"/>
-          <w:lang w:val="en-US"/>
+      <w:proofErr w:type="spellStart"/>
+      <w:r>
+        <w:rPr>
+          <w:color w:val="111111"/>
+          <w:sz w:val="28"/>
+          <w:szCs w:val="28"/>
+          <w:shd w:val="clear" w:color="auto" w:fill="FFFFFF"/>
+          <w:lang w:val="en-US"/>
+        </w:rPr>
+        <w:t>Сутність</w:t>
+      </w:r>
+      <w:proofErr w:type="spellEnd"/>
+      <w:r>
+        <w:rPr>
+          <w:color w:val="111111"/>
+          <w:sz w:val="28"/>
+          <w:szCs w:val="28"/>
+          <w:shd w:val="clear" w:color="auto" w:fill="FFFFFF"/>
+          <w:lang w:val="en-US"/>
+        </w:rPr>
+        <w:t xml:space="preserve"> </w:t>
+      </w:r>
+      <w:proofErr w:type="spellStart"/>
+      <w:r>
+        <w:rPr>
+          <w:color w:val="111111"/>
+          <w:sz w:val="28"/>
+          <w:szCs w:val="28"/>
+          <w:shd w:val="clear" w:color="auto" w:fill="FFFFFF"/>
+          <w:lang w:val="en-US"/>
+        </w:rPr>
+        <w:t>таблиці</w:t>
+      </w:r>
+      <w:proofErr w:type="spellEnd"/>
+      <w:r>
+        <w:rPr>
+          <w:color w:val="111111"/>
+          <w:sz w:val="28"/>
+          <w:szCs w:val="28"/>
+          <w:shd w:val="clear" w:color="auto" w:fill="FFFFFF"/>
+          <w:lang w:val="en-US"/>
+        </w:rPr>
+        <w:t xml:space="preserve"> «</w:t>
+      </w:r>
+      <w:r>
+        <w:rPr>
+          <w:color w:val="111111"/>
+          <w:sz w:val="28"/>
+          <w:szCs w:val="28"/>
+          <w:shd w:val="clear" w:color="auto" w:fill="FFFFFF"/>
+          <w:lang w:val="en-US"/>
+        </w:rPr>
+        <w:t>Users</w:t>
+      </w:r>
+      <w:r>
+        <w:rPr>
+          <w:color w:val="111111"/>
+          <w:sz w:val="28"/>
+          <w:szCs w:val="28"/>
+          <w:shd w:val="clear" w:color="auto" w:fill="FFFFFF"/>
+          <w:lang w:val="en-US"/>
+        </w:rPr>
+        <w:t xml:space="preserve">» (ID, </w:t>
+      </w:r>
+      <w:r>
+        <w:rPr>
+          <w:color w:val="111111"/>
+          <w:sz w:val="28"/>
+          <w:szCs w:val="28"/>
+          <w:shd w:val="clear" w:color="auto" w:fill="FFFFFF"/>
+          <w:lang w:val="en-US"/>
+        </w:rPr>
+        <w:t xml:space="preserve">surname, name, patronymic, email, username, password, </w:t>
+      </w:r>
+      <w:proofErr w:type="spellStart"/>
+      <w:r>
+        <w:rPr>
+          <w:color w:val="111111"/>
+          <w:sz w:val="28"/>
+          <w:szCs w:val="28"/>
+          <w:shd w:val="clear" w:color="auto" w:fill="FFFFFF"/>
+          <w:lang w:val="en-US"/>
+        </w:rPr>
+        <w:t>group_id</w:t>
+      </w:r>
+      <w:proofErr w:type="spellEnd"/>
+      <w:r>
+        <w:rPr>
+          <w:color w:val="111111"/>
+          <w:sz w:val="28"/>
+          <w:szCs w:val="28"/>
+          <w:shd w:val="clear" w:color="auto" w:fill="FFFFFF"/>
+          <w:lang w:val="en-US"/>
+        </w:rPr>
+        <w:t xml:space="preserve">). </w:t>
+      </w:r>
+      <w:proofErr w:type="spellStart"/>
+      <w:r>
+        <w:rPr>
+          <w:color w:val="111111"/>
+          <w:sz w:val="28"/>
+          <w:szCs w:val="28"/>
+          <w:shd w:val="clear" w:color="auto" w:fill="FFFFFF"/>
+          <w:lang w:val="en-US"/>
+        </w:rPr>
+        <w:t>Сутність</w:t>
+      </w:r>
+      <w:proofErr w:type="spellEnd"/>
+      <w:r>
+        <w:rPr>
+          <w:color w:val="111111"/>
+          <w:sz w:val="28"/>
+          <w:szCs w:val="28"/>
+          <w:shd w:val="clear" w:color="auto" w:fill="FFFFFF"/>
+          <w:lang w:val="en-US"/>
+        </w:rPr>
+        <w:t xml:space="preserve"> </w:t>
+      </w:r>
+      <w:proofErr w:type="spellStart"/>
+      <w:r>
+        <w:rPr>
+          <w:color w:val="111111"/>
+          <w:sz w:val="28"/>
+          <w:szCs w:val="28"/>
+          <w:shd w:val="clear" w:color="auto" w:fill="FFFFFF"/>
+          <w:lang w:val="en-US"/>
+        </w:rPr>
+        <w:t>таблиці</w:t>
+      </w:r>
+      <w:proofErr w:type="spellEnd"/>
+      <w:r>
+        <w:rPr>
+          <w:color w:val="111111"/>
+          <w:sz w:val="28"/>
+          <w:szCs w:val="28"/>
+          <w:shd w:val="clear" w:color="auto" w:fill="FFFFFF"/>
+          <w:lang w:val="uk-UA"/>
+        </w:rPr>
+        <w:t xml:space="preserve"> </w:t>
+      </w:r>
+      <w:proofErr w:type="spellStart"/>
+      <w:r>
+        <w:rPr>
+          <w:color w:val="111111"/>
+          <w:sz w:val="28"/>
+          <w:szCs w:val="28"/>
+          <w:shd w:val="clear" w:color="auto" w:fill="FFFFFF"/>
+          <w:lang w:val="en-US"/>
+        </w:rPr>
+        <w:t>призначена</w:t>
+      </w:r>
+      <w:proofErr w:type="spellEnd"/>
+      <w:r>
+        <w:rPr>
+          <w:color w:val="111111"/>
+          <w:sz w:val="28"/>
+          <w:szCs w:val="28"/>
+          <w:shd w:val="clear" w:color="auto" w:fill="FFFFFF"/>
+          <w:lang w:val="en-US"/>
+        </w:rPr>
+        <w:t xml:space="preserve"> </w:t>
+      </w:r>
+      <w:proofErr w:type="spellStart"/>
+      <w:r>
+        <w:rPr>
+          <w:color w:val="111111"/>
+          <w:sz w:val="28"/>
+          <w:szCs w:val="28"/>
+          <w:shd w:val="clear" w:color="auto" w:fill="FFFFFF"/>
+          <w:lang w:val="en-US"/>
+        </w:rPr>
+        <w:t>для</w:t>
+      </w:r>
+      <w:proofErr w:type="spellEnd"/>
+      <w:r>
+        <w:rPr>
+          <w:color w:val="111111"/>
+          <w:sz w:val="28"/>
+          <w:szCs w:val="28"/>
+          <w:shd w:val="clear" w:color="auto" w:fill="FFFFFF"/>
+          <w:lang w:val="en-US"/>
+        </w:rPr>
+        <w:t xml:space="preserve"> </w:t>
+      </w:r>
+      <w:proofErr w:type="spellStart"/>
+      <w:r>
+        <w:rPr>
+          <w:color w:val="111111"/>
+          <w:sz w:val="28"/>
+          <w:szCs w:val="28"/>
+          <w:shd w:val="clear" w:color="auto" w:fill="FFFFFF"/>
+          <w:lang w:val="en-US"/>
+        </w:rPr>
+        <w:t>зберігання</w:t>
+      </w:r>
+      <w:proofErr w:type="spellEnd"/>
+      <w:r>
+        <w:rPr>
+          <w:color w:val="111111"/>
+          <w:sz w:val="28"/>
+          <w:szCs w:val="28"/>
+          <w:shd w:val="clear" w:color="auto" w:fill="FFFFFF"/>
+          <w:lang w:val="en-US"/>
+        </w:rPr>
+        <w:t xml:space="preserve"> </w:t>
+      </w:r>
+      <w:proofErr w:type="spellStart"/>
+      <w:r>
+        <w:rPr>
+          <w:color w:val="111111"/>
+          <w:sz w:val="28"/>
+          <w:szCs w:val="28"/>
+          <w:shd w:val="clear" w:color="auto" w:fill="FFFFFF"/>
+          <w:lang w:val="en-US"/>
+        </w:rPr>
+        <w:t>даних</w:t>
+      </w:r>
+      <w:proofErr w:type="spellEnd"/>
+      <w:r>
+        <w:rPr>
+          <w:color w:val="111111"/>
+          <w:sz w:val="28"/>
+          <w:szCs w:val="28"/>
+          <w:shd w:val="clear" w:color="auto" w:fill="FFFFFF"/>
+          <w:lang w:val="en-US"/>
+        </w:rPr>
+        <w:t xml:space="preserve"> </w:t>
+      </w:r>
+      <w:proofErr w:type="spellStart"/>
+      <w:r>
+        <w:rPr>
+          <w:color w:val="111111"/>
+          <w:sz w:val="28"/>
+          <w:szCs w:val="28"/>
+          <w:shd w:val="clear" w:color="auto" w:fill="FFFFFF"/>
+          <w:lang w:val="en-US"/>
+        </w:rPr>
+        <w:t>про</w:t>
+      </w:r>
+      <w:proofErr w:type="spellEnd"/>
+      <w:r>
+        <w:rPr>
+          <w:color w:val="111111"/>
+          <w:sz w:val="28"/>
+          <w:szCs w:val="28"/>
+          <w:shd w:val="clear" w:color="auto" w:fill="FFFFFF"/>
+        </w:rPr>
+        <w:t xml:space="preserve"> </w:t>
+      </w:r>
+      <w:r>
+        <w:rPr>
+          <w:color w:val="111111"/>
+          <w:sz w:val="28"/>
+          <w:szCs w:val="28"/>
+          <w:shd w:val="clear" w:color="auto" w:fill="FFFFFF"/>
         </w:rPr>
         <w:lastRenderedPageBreak/>
-        <w:t xml:space="preserve">Сутність </w:t>
-      </w:r>
-      <w:proofErr w:type="spellStart"/>
-      <w:r>
-        <w:rPr>
-          <w:color w:val="111111"/>
-          <w:sz w:val="28"/>
-          <w:szCs w:val="28"/>
-          <w:shd w:val="clear" w:color="auto" w:fill="FFFFFF"/>
-          <w:lang w:val="en-US"/>
-        </w:rPr>
-        <w:t>таблиці</w:t>
-      </w:r>
-      <w:proofErr w:type="spellEnd"/>
-      <w:r>
-        <w:rPr>
-          <w:color w:val="111111"/>
-          <w:sz w:val="28"/>
-          <w:szCs w:val="28"/>
-          <w:shd w:val="clear" w:color="auto" w:fill="FFFFFF"/>
-          <w:lang w:val="en-US"/>
-        </w:rPr>
-        <w:t xml:space="preserve"> «</w:t>
-      </w:r>
-      <w:r>
-        <w:rPr>
-          <w:color w:val="111111"/>
-          <w:sz w:val="28"/>
-          <w:szCs w:val="28"/>
-          <w:shd w:val="clear" w:color="auto" w:fill="FFFFFF"/>
-          <w:lang w:val="en-US"/>
-        </w:rPr>
-        <w:t>Users</w:t>
-      </w:r>
-      <w:r>
-        <w:rPr>
-          <w:color w:val="111111"/>
-          <w:sz w:val="28"/>
-          <w:szCs w:val="28"/>
-          <w:shd w:val="clear" w:color="auto" w:fill="FFFFFF"/>
-          <w:lang w:val="en-US"/>
-        </w:rPr>
-        <w:t xml:space="preserve">» (ID, </w:t>
-      </w:r>
-      <w:r>
-        <w:rPr>
-          <w:color w:val="111111"/>
-          <w:sz w:val="28"/>
-          <w:szCs w:val="28"/>
-          <w:shd w:val="clear" w:color="auto" w:fill="FFFFFF"/>
-          <w:lang w:val="en-US"/>
-        </w:rPr>
-        <w:t xml:space="preserve">surname, name, patronymic, email, username, password, </w:t>
-      </w:r>
-      <w:proofErr w:type="spellStart"/>
-      <w:r>
-        <w:rPr>
-          <w:color w:val="111111"/>
-          <w:sz w:val="28"/>
-          <w:szCs w:val="28"/>
-          <w:shd w:val="clear" w:color="auto" w:fill="FFFFFF"/>
-          <w:lang w:val="en-US"/>
-        </w:rPr>
-        <w:t>group_id</w:t>
-      </w:r>
-      <w:proofErr w:type="spellEnd"/>
-      <w:r>
-        <w:rPr>
-          <w:color w:val="111111"/>
-          <w:sz w:val="28"/>
-          <w:szCs w:val="28"/>
-          <w:shd w:val="clear" w:color="auto" w:fill="FFFFFF"/>
-          <w:lang w:val="en-US"/>
-        </w:rPr>
-        <w:t xml:space="preserve">). </w:t>
-      </w:r>
-      <w:proofErr w:type="spellStart"/>
-      <w:r>
-        <w:rPr>
-          <w:color w:val="111111"/>
-          <w:sz w:val="28"/>
-          <w:szCs w:val="28"/>
-          <w:shd w:val="clear" w:color="auto" w:fill="FFFFFF"/>
-          <w:lang w:val="en-US"/>
-        </w:rPr>
-        <w:t>Сутність</w:t>
-      </w:r>
-      <w:proofErr w:type="spellEnd"/>
-      <w:r>
-        <w:rPr>
-          <w:color w:val="111111"/>
-          <w:sz w:val="28"/>
-          <w:szCs w:val="28"/>
-          <w:shd w:val="clear" w:color="auto" w:fill="FFFFFF"/>
-          <w:lang w:val="en-US"/>
-        </w:rPr>
-        <w:t xml:space="preserve"> </w:t>
-      </w:r>
-      <w:proofErr w:type="spellStart"/>
-      <w:r>
-        <w:rPr>
-          <w:color w:val="111111"/>
-          <w:sz w:val="28"/>
-          <w:szCs w:val="28"/>
-          <w:shd w:val="clear" w:color="auto" w:fill="FFFFFF"/>
-          <w:lang w:val="en-US"/>
-        </w:rPr>
-        <w:t>таблиці</w:t>
-      </w:r>
-      <w:proofErr w:type="spellEnd"/>
-      <w:r>
-        <w:rPr>
-          <w:color w:val="111111"/>
-          <w:sz w:val="28"/>
-          <w:szCs w:val="28"/>
-          <w:shd w:val="clear" w:color="auto" w:fill="FFFFFF"/>
-          <w:lang w:val="uk-UA"/>
-        </w:rPr>
-        <w:t xml:space="preserve"> </w:t>
-      </w:r>
-      <w:proofErr w:type="spellStart"/>
-      <w:r>
-        <w:rPr>
-          <w:color w:val="111111"/>
-          <w:sz w:val="28"/>
-          <w:szCs w:val="28"/>
-          <w:shd w:val="clear" w:color="auto" w:fill="FFFFFF"/>
-          <w:lang w:val="en-US"/>
-        </w:rPr>
-        <w:t>призначена</w:t>
-      </w:r>
-      <w:proofErr w:type="spellEnd"/>
-      <w:r>
-        <w:rPr>
-          <w:color w:val="111111"/>
-          <w:sz w:val="28"/>
-          <w:szCs w:val="28"/>
-          <w:shd w:val="clear" w:color="auto" w:fill="FFFFFF"/>
-          <w:lang w:val="en-US"/>
-        </w:rPr>
-        <w:t xml:space="preserve"> </w:t>
-      </w:r>
-      <w:proofErr w:type="spellStart"/>
-      <w:r>
-        <w:rPr>
-          <w:color w:val="111111"/>
-          <w:sz w:val="28"/>
-          <w:szCs w:val="28"/>
-          <w:shd w:val="clear" w:color="auto" w:fill="FFFFFF"/>
-          <w:lang w:val="en-US"/>
-        </w:rPr>
-        <w:t>для</w:t>
-      </w:r>
-      <w:proofErr w:type="spellEnd"/>
-      <w:r>
-        <w:rPr>
-          <w:color w:val="111111"/>
-          <w:sz w:val="28"/>
-          <w:szCs w:val="28"/>
-          <w:shd w:val="clear" w:color="auto" w:fill="FFFFFF"/>
-          <w:lang w:val="en-US"/>
-        </w:rPr>
-        <w:t xml:space="preserve"> </w:t>
-      </w:r>
-      <w:proofErr w:type="spellStart"/>
-      <w:r>
-        <w:rPr>
-          <w:color w:val="111111"/>
-          <w:sz w:val="28"/>
-          <w:szCs w:val="28"/>
-          <w:shd w:val="clear" w:color="auto" w:fill="FFFFFF"/>
-          <w:lang w:val="en-US"/>
-        </w:rPr>
-        <w:t>зберігання</w:t>
-      </w:r>
-      <w:proofErr w:type="spellEnd"/>
-      <w:r>
-        <w:rPr>
-          <w:color w:val="111111"/>
-          <w:sz w:val="28"/>
-          <w:szCs w:val="28"/>
-          <w:shd w:val="clear" w:color="auto" w:fill="FFFFFF"/>
-          <w:lang w:val="en-US"/>
-        </w:rPr>
-        <w:t xml:space="preserve"> </w:t>
-      </w:r>
-      <w:proofErr w:type="spellStart"/>
-      <w:r>
-        <w:rPr>
-          <w:color w:val="111111"/>
-          <w:sz w:val="28"/>
-          <w:szCs w:val="28"/>
-          <w:shd w:val="clear" w:color="auto" w:fill="FFFFFF"/>
-          <w:lang w:val="en-US"/>
-        </w:rPr>
-        <w:t>даних</w:t>
-      </w:r>
-      <w:proofErr w:type="spellEnd"/>
-      <w:r>
-        <w:rPr>
-          <w:color w:val="111111"/>
-          <w:sz w:val="28"/>
-          <w:szCs w:val="28"/>
-          <w:shd w:val="clear" w:color="auto" w:fill="FFFFFF"/>
-          <w:lang w:val="en-US"/>
-        </w:rPr>
-        <w:t xml:space="preserve"> </w:t>
-      </w:r>
-      <w:proofErr w:type="spellStart"/>
-      <w:r>
-        <w:rPr>
-          <w:color w:val="111111"/>
-          <w:sz w:val="28"/>
-          <w:szCs w:val="28"/>
-          <w:shd w:val="clear" w:color="auto" w:fill="FFFFFF"/>
-          <w:lang w:val="en-US"/>
-        </w:rPr>
-        <w:t>про</w:t>
-      </w:r>
-      <w:proofErr w:type="spellEnd"/>
-      <w:r>
-        <w:rPr>
-          <w:color w:val="111111"/>
-          <w:sz w:val="28"/>
-          <w:szCs w:val="28"/>
-          <w:shd w:val="clear" w:color="auto" w:fill="FFFFFF"/>
-        </w:rPr>
-        <w:t xml:space="preserve"> користува</w:t>
+        <w:t>користува</w:t>
       </w:r>
       <w:r>
         <w:rPr>
@@ -6383,9 +6450,19 @@
                 <w:sz w:val="28"/>
                 <w:szCs w:val="28"/>
                 <w:shd w:val="clear" w:color="auto" w:fill="FFFFFF"/>
-                <w:lang w:val="uk-UA"/>
-              </w:rPr>
-              <w:t>50</w:t>
+                <w:lang w:val="en-US"/>
+              </w:rPr>
+              <w:t>3</w:t>
+            </w:r>
+            <w:r>
+              <w:rPr>
+                <w:color w:val="111111"/>
+                <w:sz w:val="28"/>
+                <w:szCs w:val="28"/>
+                <w:shd w:val="clear" w:color="auto" w:fill="FFFFFF"/>
+                <w:lang w:val="uk-UA"/>
+              </w:rPr>
+              <w:t>0</w:t>
             </w:r>
           </w:p>
         </w:tc>
@@ -6887,15 +6964,27 @@
           <w:lang w:val="en-US"/>
         </w:rPr>
       </w:pPr>
-      <w:r>
-        <w:rPr>
-          <w:color w:val="111111"/>
-          <w:sz w:val="28"/>
-          <w:szCs w:val="28"/>
-          <w:shd w:val="clear" w:color="auto" w:fill="FFFFFF"/>
-          <w:lang w:val="en-US"/>
-        </w:rPr>
-        <w:t xml:space="preserve">Сутність </w:t>
+      <w:proofErr w:type="spellStart"/>
+      <w:r>
+        <w:rPr>
+          <w:color w:val="111111"/>
+          <w:sz w:val="28"/>
+          <w:szCs w:val="28"/>
+          <w:shd w:val="clear" w:color="auto" w:fill="FFFFFF"/>
+          <w:lang w:val="en-US"/>
+        </w:rPr>
+        <w:t>Сутність</w:t>
+      </w:r>
+      <w:proofErr w:type="spellEnd"/>
+      <w:r>
+        <w:rPr>
+          <w:color w:val="111111"/>
+          <w:sz w:val="28"/>
+          <w:szCs w:val="28"/>
+          <w:shd w:val="clear" w:color="auto" w:fill="FFFFFF"/>
+          <w:lang w:val="en-US"/>
+        </w:rPr>
+        <w:t xml:space="preserve"> </w:t>
       </w:r>
       <w:proofErr w:type="spellStart"/>
       <w:r>
@@ -7090,7 +7179,27 @@
           <w:szCs w:val="28"/>
           <w:shd w:val="clear" w:color="auto" w:fill="FFFFFF"/>
         </w:rPr>
-        <w:t xml:space="preserve"> группи </w:t>
+        <w:t xml:space="preserve"> </w:t>
+      </w:r>
+      <w:proofErr w:type="spellStart"/>
+      <w:r>
+        <w:rPr>
+          <w:color w:val="111111"/>
+          <w:sz w:val="28"/>
+          <w:szCs w:val="28"/>
+          <w:shd w:val="clear" w:color="auto" w:fill="FFFFFF"/>
+        </w:rPr>
+        <w:t>группи</w:t>
+      </w:r>
+      <w:proofErr w:type="spellEnd"/>
+      <w:r>
+        <w:rPr>
+          <w:color w:val="111111"/>
+          <w:sz w:val="28"/>
+          <w:szCs w:val="28"/>
+          <w:shd w:val="clear" w:color="auto" w:fill="FFFFFF"/>
+        </w:rPr>
+        <w:t xml:space="preserve"> </w:t>
       </w:r>
       <w:proofErr w:type="spellStart"/>
       <w:r>
@@ -7862,15 +7971,27 @@
           <w:lang w:val="en-US"/>
         </w:rPr>
       </w:pPr>
-      <w:r>
-        <w:rPr>
-          <w:color w:val="111111"/>
-          <w:sz w:val="28"/>
-          <w:szCs w:val="28"/>
-          <w:shd w:val="clear" w:color="auto" w:fill="FFFFFF"/>
-          <w:lang w:val="en-US"/>
-        </w:rPr>
-        <w:t xml:space="preserve">Сутність </w:t>
+      <w:proofErr w:type="spellStart"/>
+      <w:r>
+        <w:rPr>
+          <w:color w:val="111111"/>
+          <w:sz w:val="28"/>
+          <w:szCs w:val="28"/>
+          <w:shd w:val="clear" w:color="auto" w:fill="FFFFFF"/>
+          <w:lang w:val="en-US"/>
+        </w:rPr>
+        <w:t>Сутність</w:t>
+      </w:r>
+      <w:proofErr w:type="spellEnd"/>
+      <w:r>
+        <w:rPr>
+          <w:color w:val="111111"/>
+          <w:sz w:val="28"/>
+          <w:szCs w:val="28"/>
+          <w:shd w:val="clear" w:color="auto" w:fill="FFFFFF"/>
+          <w:lang w:val="en-US"/>
+        </w:rPr>
+        <w:t xml:space="preserve"> </w:t>
       </w:r>
       <w:proofErr w:type="spellStart"/>
       <w:r>
@@ -8355,7 +8476,6 @@
           <w:shd w:val="clear" w:color="auto" w:fill="FFFFFF"/>
           <w:lang w:val="uk-UA"/>
         </w:rPr>
-        <w:lastRenderedPageBreak/>
         <w:t xml:space="preserve">Таблиця 3.5 - </w:t>
       </w:r>
       <w:r>
@@ -8443,6 +8563,7 @@
                 <w:szCs w:val="28"/>
                 <w:shd w:val="clear" w:color="auto" w:fill="FFFFFF"/>
               </w:rPr>
+              <w:lastRenderedPageBreak/>
               <w:t>Поле</w:t>
             </w:r>
           </w:p>
@@ -8780,7 +8901,7 @@
                 <w:shd w:val="clear" w:color="auto" w:fill="FFFFFF"/>
                 <w:lang w:val="uk-UA"/>
               </w:rPr>
-              <w:t>255</w:t>
+              <w:t>30</w:t>
             </w:r>
           </w:p>
         </w:tc>
@@ -9044,8 +9165,9 @@
                 <w:sz w:val="28"/>
                 <w:szCs w:val="28"/>
                 <w:shd w:val="clear" w:color="auto" w:fill="FFFFFF"/>
-              </w:rPr>
-              <w:t>Короткий текст</w:t>
+                <w:lang w:val="uk-UA"/>
+              </w:rPr>
+              <w:t>Числовий</w:t>
             </w:r>
           </w:p>
         </w:tc>
@@ -9064,15 +9186,35 @@
                 <w:lang w:val="uk-UA"/>
               </w:rPr>
             </w:pPr>
-            <w:r>
-              <w:rPr>
-                <w:color w:val="111111"/>
-                <w:sz w:val="28"/>
-                <w:szCs w:val="28"/>
-                <w:shd w:val="clear" w:color="auto" w:fill="FFFFFF"/>
-                <w:lang w:val="uk-UA"/>
-              </w:rPr>
-              <w:t>255</w:t>
+            <w:proofErr w:type="spellStart"/>
+            <w:r>
+              <w:rPr>
+                <w:color w:val="111111"/>
+                <w:sz w:val="28"/>
+                <w:szCs w:val="28"/>
+                <w:shd w:val="clear" w:color="auto" w:fill="FFFFFF"/>
+              </w:rPr>
+              <w:t>Довге</w:t>
+            </w:r>
+            <w:proofErr w:type="spellEnd"/>
+            <w:r>
+              <w:rPr>
+                <w:color w:val="111111"/>
+                <w:sz w:val="28"/>
+                <w:szCs w:val="28"/>
+                <w:shd w:val="clear" w:color="auto" w:fill="FFFFFF"/>
+              </w:rPr>
+              <w:t xml:space="preserve"> </w:t>
+            </w:r>
+            <w:r>
+              <w:rPr>
+                <w:color w:val="111111"/>
+                <w:sz w:val="28"/>
+                <w:szCs w:val="28"/>
+                <w:shd w:val="clear" w:color="auto" w:fill="FFFFFF"/>
+                <w:lang w:val="uk-UA"/>
+              </w:rPr>
+              <w:t>ціле</w:t>
             </w:r>
           </w:p>
         </w:tc>
@@ -9157,15 +9299,27 @@
           <w:lang w:val="en-US"/>
         </w:rPr>
       </w:pPr>
-      <w:r>
-        <w:rPr>
-          <w:color w:val="111111"/>
-          <w:sz w:val="28"/>
-          <w:szCs w:val="28"/>
-          <w:shd w:val="clear" w:color="auto" w:fill="FFFFFF"/>
-          <w:lang w:val="en-US"/>
-        </w:rPr>
-        <w:t xml:space="preserve">Сутність </w:t>
+      <w:proofErr w:type="spellStart"/>
+      <w:r>
+        <w:rPr>
+          <w:color w:val="111111"/>
+          <w:sz w:val="28"/>
+          <w:szCs w:val="28"/>
+          <w:shd w:val="clear" w:color="auto" w:fill="FFFFFF"/>
+          <w:lang w:val="en-US"/>
+        </w:rPr>
+        <w:t>Сутність</w:t>
+      </w:r>
+      <w:proofErr w:type="spellEnd"/>
+      <w:r>
+        <w:rPr>
+          <w:color w:val="111111"/>
+          <w:sz w:val="28"/>
+          <w:szCs w:val="28"/>
+          <w:shd w:val="clear" w:color="auto" w:fill="FFFFFF"/>
+          <w:lang w:val="en-US"/>
+        </w:rPr>
+        <w:t xml:space="preserve"> </w:t>
       </w:r>
       <w:proofErr w:type="spellStart"/>
       <w:r>
@@ -9225,7 +9379,47 @@
           <w:shd w:val="clear" w:color="auto" w:fill="FFFFFF"/>
           <w:lang w:val="en-US"/>
         </w:rPr>
-        <w:t xml:space="preserve"> (ID, surname, name, patronymic). </w:t>
+        <w:t xml:space="preserve"> (ID, surname, name, patronymic</w:t>
+      </w:r>
+      <w:r>
+        <w:rPr>
+          <w:color w:val="111111"/>
+          <w:sz w:val="28"/>
+          <w:szCs w:val="28"/>
+          <w:shd w:val="clear" w:color="auto" w:fill="FFFFFF"/>
+          <w:lang w:val="en-US"/>
+        </w:rPr>
+        <w:t xml:space="preserve">, </w:t>
+      </w:r>
+      <w:r>
+        <w:rPr>
+          <w:color w:val="111111"/>
+          <w:sz w:val="28"/>
+          <w:szCs w:val="28"/>
+          <w:shd w:val="clear" w:color="auto" w:fill="FFFFFF"/>
+          <w:lang w:val="en-US"/>
+        </w:rPr>
+        <w:t>email</w:t>
+      </w:r>
+      <w:r>
+        <w:rPr>
+          <w:color w:val="111111"/>
+          <w:sz w:val="28"/>
+          <w:szCs w:val="28"/>
+          <w:shd w:val="clear" w:color="auto" w:fill="FFFFFF"/>
+          <w:lang w:val="en-US"/>
+        </w:rPr>
+        <w:t>, username, password</w:t>
+      </w:r>
+      <w:r>
+        <w:rPr>
+          <w:color w:val="111111"/>
+          <w:sz w:val="28"/>
+          <w:szCs w:val="28"/>
+          <w:shd w:val="clear" w:color="auto" w:fill="FFFFFF"/>
+          <w:lang w:val="en-US"/>
+        </w:rPr>
+        <w:t xml:space="preserve">). </w:t>
       </w:r>
       <w:proofErr w:type="spellStart"/>
       <w:r>
@@ -10043,18 +10237,18 @@
                 <w:sz w:val="28"/>
                 <w:szCs w:val="28"/>
                 <w:shd w:val="clear" w:color="auto" w:fill="FFFFFF"/>
-                <w:lang w:val="uk-UA"/>
-              </w:rPr>
-            </w:pPr>
-            <w:r>
-              <w:rPr>
-                <w:color w:val="111111"/>
-                <w:sz w:val="28"/>
-                <w:szCs w:val="28"/>
-                <w:shd w:val="clear" w:color="auto" w:fill="FFFFFF"/>
-                <w:lang w:val="uk-UA"/>
-              </w:rPr>
-              <w:t>255</w:t>
+                <w:lang w:val="en-US"/>
+              </w:rPr>
+            </w:pPr>
+            <w:r>
+              <w:rPr>
+                <w:color w:val="111111"/>
+                <w:sz w:val="28"/>
+                <w:szCs w:val="28"/>
+                <w:shd w:val="clear" w:color="auto" w:fill="FFFFFF"/>
+                <w:lang w:val="en-US"/>
+              </w:rPr>
+              <w:t>20</w:t>
             </w:r>
           </w:p>
         </w:tc>
@@ -10189,18 +10383,18 @@
                 <w:sz w:val="28"/>
                 <w:szCs w:val="28"/>
                 <w:shd w:val="clear" w:color="auto" w:fill="FFFFFF"/>
-                <w:lang w:val="uk-UA"/>
-              </w:rPr>
-            </w:pPr>
-            <w:r>
-              <w:rPr>
-                <w:color w:val="111111"/>
-                <w:sz w:val="28"/>
-                <w:szCs w:val="28"/>
-                <w:shd w:val="clear" w:color="auto" w:fill="FFFFFF"/>
-                <w:lang w:val="uk-UA"/>
-              </w:rPr>
-              <w:t>255</w:t>
+                <w:lang w:val="en-US"/>
+              </w:rPr>
+            </w:pPr>
+            <w:r>
+              <w:rPr>
+                <w:color w:val="111111"/>
+                <w:sz w:val="28"/>
+                <w:szCs w:val="28"/>
+                <w:shd w:val="clear" w:color="auto" w:fill="FFFFFF"/>
+                <w:lang w:val="en-US"/>
+              </w:rPr>
+              <w:t>20</w:t>
             </w:r>
           </w:p>
         </w:tc>
@@ -10324,18 +10518,18 @@
                 <w:sz w:val="28"/>
                 <w:szCs w:val="28"/>
                 <w:shd w:val="clear" w:color="auto" w:fill="FFFFFF"/>
-                <w:lang w:val="uk-UA"/>
-              </w:rPr>
-            </w:pPr>
-            <w:r>
-              <w:rPr>
-                <w:color w:val="111111"/>
-                <w:sz w:val="28"/>
-                <w:szCs w:val="28"/>
-                <w:shd w:val="clear" w:color="auto" w:fill="FFFFFF"/>
-                <w:lang w:val="uk-UA"/>
-              </w:rPr>
-              <w:t>255</w:t>
+                <w:lang w:val="en-US"/>
+              </w:rPr>
+            </w:pPr>
+            <w:r>
+              <w:rPr>
+                <w:color w:val="111111"/>
+                <w:sz w:val="28"/>
+                <w:szCs w:val="28"/>
+                <w:shd w:val="clear" w:color="auto" w:fill="FFFFFF"/>
+                <w:lang w:val="en-US"/>
+              </w:rPr>
+              <w:t>20</w:t>
             </w:r>
           </w:p>
         </w:tc>
@@ -10400,6 +10594,390 @@
                 <w:lang w:val="uk-UA"/>
               </w:rPr>
               <w:t>о-батькові</w:t>
+            </w:r>
+          </w:p>
+        </w:tc>
+      </w:tr>
+      <w:tr>
+        <w:tc>
+          <w:tcPr>
+            <w:tcW w:w="1555" w:type="dxa"/>
+          </w:tcPr>
+          <w:p>
+            <w:pPr>
+              <w:jc w:val="center"/>
+              <w:rPr>
+                <w:color w:val="111111"/>
+                <w:sz w:val="28"/>
+                <w:szCs w:val="28"/>
+                <w:shd w:val="clear" w:color="auto" w:fill="FFFFFF"/>
+                <w:lang w:val="en-US"/>
+              </w:rPr>
+            </w:pPr>
+            <w:r>
+              <w:rPr>
+                <w:color w:val="111111"/>
+                <w:sz w:val="28"/>
+                <w:szCs w:val="28"/>
+                <w:shd w:val="clear" w:color="auto" w:fill="FFFFFF"/>
+                <w:lang w:val="en-US"/>
+              </w:rPr>
+              <w:t>email</w:t>
+            </w:r>
+          </w:p>
+        </w:tc>
+        <w:tc>
+          <w:tcPr>
+            <w:tcW w:w="2126" w:type="dxa"/>
+          </w:tcPr>
+          <w:p>
+            <w:pPr>
+              <w:jc w:val="center"/>
+              <w:rPr>
+                <w:color w:val="111111"/>
+                <w:sz w:val="28"/>
+                <w:szCs w:val="28"/>
+                <w:shd w:val="clear" w:color="auto" w:fill="FFFFFF"/>
+              </w:rPr>
+            </w:pPr>
+            <w:r>
+              <w:rPr>
+                <w:color w:val="111111"/>
+                <w:sz w:val="28"/>
+                <w:szCs w:val="28"/>
+                <w:shd w:val="clear" w:color="auto" w:fill="FFFFFF"/>
+              </w:rPr>
+              <w:t>Короткий текст</w:t>
+            </w:r>
+          </w:p>
+        </w:tc>
+        <w:tc>
+          <w:tcPr>
+            <w:tcW w:w="2551" w:type="dxa"/>
+          </w:tcPr>
+          <w:p>
+            <w:pPr>
+              <w:jc w:val="center"/>
+              <w:rPr>
+                <w:color w:val="111111"/>
+                <w:sz w:val="28"/>
+                <w:szCs w:val="28"/>
+                <w:shd w:val="clear" w:color="auto" w:fill="FFFFFF"/>
+                <w:lang w:val="en-US"/>
+              </w:rPr>
+            </w:pPr>
+            <w:r>
+              <w:rPr>
+                <w:color w:val="111111"/>
+                <w:sz w:val="28"/>
+                <w:szCs w:val="28"/>
+                <w:shd w:val="clear" w:color="auto" w:fill="FFFFFF"/>
+                <w:lang w:val="en-US"/>
+              </w:rPr>
+              <w:t>30</w:t>
+            </w:r>
+          </w:p>
+        </w:tc>
+        <w:tc>
+          <w:tcPr>
+            <w:tcW w:w="1259" w:type="dxa"/>
+          </w:tcPr>
+          <w:p>
+            <w:pPr>
+              <w:jc w:val="center"/>
+              <w:rPr>
+                <w:color w:val="111111"/>
+                <w:sz w:val="28"/>
+                <w:szCs w:val="28"/>
+                <w:shd w:val="clear" w:color="auto" w:fill="FFFFFF"/>
+                <w:lang w:val="uk-UA"/>
+              </w:rPr>
+            </w:pPr>
+          </w:p>
+        </w:tc>
+        <w:tc>
+          <w:tcPr>
+            <w:tcW w:w="2420" w:type="dxa"/>
+          </w:tcPr>
+          <w:p>
+            <w:pPr>
+              <w:jc w:val="center"/>
+              <w:rPr>
+                <w:color w:val="111111"/>
+                <w:sz w:val="28"/>
+                <w:szCs w:val="28"/>
+                <w:shd w:val="clear" w:color="auto" w:fill="FFFFFF"/>
+              </w:rPr>
+            </w:pPr>
+            <w:r>
+              <w:rPr>
+                <w:color w:val="111111"/>
+                <w:sz w:val="28"/>
+                <w:szCs w:val="28"/>
+                <w:shd w:val="clear" w:color="auto" w:fill="FFFFFF"/>
+              </w:rPr>
+              <w:t>Почта</w:t>
+            </w:r>
+          </w:p>
+        </w:tc>
+      </w:tr>
+      <w:tr>
+        <w:tc>
+          <w:tcPr>
+            <w:tcW w:w="1555" w:type="dxa"/>
+          </w:tcPr>
+          <w:p>
+            <w:pPr>
+              <w:jc w:val="center"/>
+              <w:rPr>
+                <w:color w:val="111111"/>
+                <w:sz w:val="28"/>
+                <w:szCs w:val="28"/>
+                <w:shd w:val="clear" w:color="auto" w:fill="FFFFFF"/>
+                <w:lang w:val="en-US"/>
+              </w:rPr>
+            </w:pPr>
+            <w:r>
+              <w:rPr>
+                <w:color w:val="111111"/>
+                <w:sz w:val="28"/>
+                <w:szCs w:val="28"/>
+                <w:shd w:val="clear" w:color="auto" w:fill="FFFFFF"/>
+                <w:lang w:val="en-US"/>
+              </w:rPr>
+              <w:t>username</w:t>
+            </w:r>
+          </w:p>
+        </w:tc>
+        <w:tc>
+          <w:tcPr>
+            <w:tcW w:w="2126" w:type="dxa"/>
+          </w:tcPr>
+          <w:p>
+            <w:pPr>
+              <w:jc w:val="center"/>
+              <w:rPr>
+                <w:color w:val="111111"/>
+                <w:sz w:val="28"/>
+                <w:szCs w:val="28"/>
+                <w:shd w:val="clear" w:color="auto" w:fill="FFFFFF"/>
+              </w:rPr>
+            </w:pPr>
+            <w:r>
+              <w:rPr>
+                <w:color w:val="111111"/>
+                <w:sz w:val="28"/>
+                <w:szCs w:val="28"/>
+                <w:shd w:val="clear" w:color="auto" w:fill="FFFFFF"/>
+              </w:rPr>
+              <w:t>Короткий текст</w:t>
+            </w:r>
+          </w:p>
+        </w:tc>
+        <w:tc>
+          <w:tcPr>
+            <w:tcW w:w="2551" w:type="dxa"/>
+          </w:tcPr>
+          <w:p>
+            <w:pPr>
+              <w:jc w:val="center"/>
+              <w:rPr>
+                <w:color w:val="111111"/>
+                <w:sz w:val="28"/>
+                <w:szCs w:val="28"/>
+                <w:shd w:val="clear" w:color="auto" w:fill="FFFFFF"/>
+                <w:lang w:val="en-US"/>
+              </w:rPr>
+            </w:pPr>
+            <w:r>
+              <w:rPr>
+                <w:color w:val="111111"/>
+                <w:sz w:val="28"/>
+                <w:szCs w:val="28"/>
+                <w:shd w:val="clear" w:color="auto" w:fill="FFFFFF"/>
+                <w:lang w:val="en-US"/>
+              </w:rPr>
+              <w:t>20</w:t>
+            </w:r>
+          </w:p>
+        </w:tc>
+        <w:tc>
+          <w:tcPr>
+            <w:tcW w:w="1259" w:type="dxa"/>
+          </w:tcPr>
+          <w:p>
+            <w:pPr>
+              <w:jc w:val="center"/>
+              <w:rPr>
+                <w:color w:val="111111"/>
+                <w:sz w:val="28"/>
+                <w:szCs w:val="28"/>
+                <w:shd w:val="clear" w:color="auto" w:fill="FFFFFF"/>
+                <w:lang w:val="uk-UA"/>
+              </w:rPr>
+            </w:pPr>
+          </w:p>
+        </w:tc>
+        <w:tc>
+          <w:tcPr>
+            <w:tcW w:w="2420" w:type="dxa"/>
+          </w:tcPr>
+          <w:p>
+            <w:pPr>
+              <w:jc w:val="center"/>
+              <w:rPr>
+                <w:color w:val="111111"/>
+                <w:sz w:val="28"/>
+                <w:szCs w:val="28"/>
+                <w:shd w:val="clear" w:color="auto" w:fill="FFFFFF"/>
+                <w:lang w:val="uk-UA"/>
+              </w:rPr>
+            </w:pPr>
+            <w:r>
+              <w:rPr>
+                <w:color w:val="111111"/>
+                <w:sz w:val="28"/>
+                <w:szCs w:val="28"/>
+                <w:shd w:val="clear" w:color="auto" w:fill="FFFFFF"/>
+              </w:rPr>
+              <w:t>Лог</w:t>
+            </w:r>
+            <w:proofErr w:type="spellStart"/>
+            <w:r>
+              <w:rPr>
+                <w:color w:val="111111"/>
+                <w:sz w:val="28"/>
+                <w:szCs w:val="28"/>
+                <w:shd w:val="clear" w:color="auto" w:fill="FFFFFF"/>
+                <w:lang w:val="uk-UA"/>
+              </w:rPr>
+              <w:t>ін</w:t>
+            </w:r>
+            <w:proofErr w:type="spellEnd"/>
+          </w:p>
+        </w:tc>
+      </w:tr>
+      <w:tr>
+        <w:tc>
+          <w:tcPr>
+            <w:tcW w:w="1555" w:type="dxa"/>
+          </w:tcPr>
+          <w:p>
+            <w:pPr>
+              <w:jc w:val="center"/>
+              <w:rPr>
+                <w:color w:val="111111"/>
+                <w:sz w:val="28"/>
+                <w:szCs w:val="28"/>
+                <w:shd w:val="clear" w:color="auto" w:fill="FFFFFF"/>
+                <w:lang w:val="en-US"/>
+              </w:rPr>
+            </w:pPr>
+            <w:r>
+              <w:rPr>
+                <w:color w:val="111111"/>
+                <w:sz w:val="28"/>
+                <w:szCs w:val="28"/>
+                <w:shd w:val="clear" w:color="auto" w:fill="FFFFFF"/>
+                <w:lang w:val="en-US"/>
+              </w:rPr>
+              <w:t>password</w:t>
+            </w:r>
+          </w:p>
+        </w:tc>
+        <w:tc>
+          <w:tcPr>
+            <w:tcW w:w="2126" w:type="dxa"/>
+          </w:tcPr>
+          <w:p>
+            <w:pPr>
+              <w:jc w:val="center"/>
+              <w:rPr>
+                <w:color w:val="111111"/>
+                <w:sz w:val="28"/>
+                <w:szCs w:val="28"/>
+                <w:shd w:val="clear" w:color="auto" w:fill="FFFFFF"/>
+              </w:rPr>
+            </w:pPr>
+            <w:r>
+              <w:rPr>
+                <w:color w:val="111111"/>
+                <w:sz w:val="28"/>
+                <w:szCs w:val="28"/>
+                <w:shd w:val="clear" w:color="auto" w:fill="FFFFFF"/>
+              </w:rPr>
+              <w:t>Короткий текст</w:t>
+            </w:r>
+          </w:p>
+        </w:tc>
+        <w:tc>
+          <w:tcPr>
+            <w:tcW w:w="2551" w:type="dxa"/>
+          </w:tcPr>
+          <w:p>
+            <w:pPr>
+              <w:jc w:val="center"/>
+              <w:rPr>
+                <w:color w:val="111111"/>
+                <w:sz w:val="28"/>
+                <w:szCs w:val="28"/>
+                <w:shd w:val="clear" w:color="auto" w:fill="FFFFFF"/>
+                <w:lang w:val="en-US"/>
+              </w:rPr>
+            </w:pPr>
+            <w:r>
+              <w:rPr>
+                <w:color w:val="111111"/>
+                <w:sz w:val="28"/>
+                <w:szCs w:val="28"/>
+                <w:shd w:val="clear" w:color="auto" w:fill="FFFFFF"/>
+                <w:lang w:val="en-US"/>
+              </w:rPr>
+              <w:t>20</w:t>
+            </w:r>
+          </w:p>
+        </w:tc>
+        <w:tc>
+          <w:tcPr>
+            <w:tcW w:w="1259" w:type="dxa"/>
+          </w:tcPr>
+          <w:p>
+            <w:pPr>
+              <w:jc w:val="center"/>
+              <w:rPr>
+                <w:color w:val="111111"/>
+                <w:sz w:val="28"/>
+                <w:szCs w:val="28"/>
+                <w:shd w:val="clear" w:color="auto" w:fill="FFFFFF"/>
+                <w:lang w:val="uk-UA"/>
+              </w:rPr>
+            </w:pPr>
+          </w:p>
+        </w:tc>
+        <w:tc>
+          <w:tcPr>
+            <w:tcW w:w="2420" w:type="dxa"/>
+          </w:tcPr>
+          <w:p>
+            <w:pPr>
+              <w:jc w:val="center"/>
+              <w:rPr>
+                <w:color w:val="111111"/>
+                <w:sz w:val="28"/>
+                <w:szCs w:val="28"/>
+                <w:shd w:val="clear" w:color="auto" w:fill="FFFFFF"/>
+                <w:lang w:val="uk-UA"/>
+              </w:rPr>
+            </w:pPr>
+            <w:r>
+              <w:rPr>
+                <w:color w:val="111111"/>
+                <w:sz w:val="28"/>
+                <w:szCs w:val="28"/>
+                <w:shd w:val="clear" w:color="auto" w:fill="FFFFFF"/>
+                <w:lang w:val="uk-UA"/>
+              </w:rPr>
+              <w:t>Пароль</w:t>
             </w:r>
           </w:p>
         </w:tc>
@@ -10430,15 +11008,27 @@
           <w:lang w:val="en-US"/>
         </w:rPr>
       </w:pPr>
-      <w:r>
-        <w:rPr>
-          <w:color w:val="111111"/>
-          <w:sz w:val="28"/>
-          <w:szCs w:val="28"/>
-          <w:shd w:val="clear" w:color="auto" w:fill="FFFFFF"/>
-          <w:lang w:val="en-US"/>
-        </w:rPr>
-        <w:t xml:space="preserve">Сутність </w:t>
+      <w:proofErr w:type="spellStart"/>
+      <w:r>
+        <w:rPr>
+          <w:color w:val="111111"/>
+          <w:sz w:val="28"/>
+          <w:szCs w:val="28"/>
+          <w:shd w:val="clear" w:color="auto" w:fill="FFFFFF"/>
+          <w:lang w:val="en-US"/>
+        </w:rPr>
+        <w:t>Сутність</w:t>
+      </w:r>
+      <w:proofErr w:type="spellEnd"/>
+      <w:r>
+        <w:rPr>
+          <w:color w:val="111111"/>
+          <w:sz w:val="28"/>
+          <w:szCs w:val="28"/>
+          <w:shd w:val="clear" w:color="auto" w:fill="FFFFFF"/>
+          <w:lang w:val="en-US"/>
+        </w:rPr>
+        <w:t xml:space="preserve"> </w:t>
       </w:r>
       <w:proofErr w:type="spellStart"/>
       <w:r>
@@ -11369,8 +11959,9 @@
                 <w:sz w:val="28"/>
                 <w:szCs w:val="28"/>
                 <w:shd w:val="clear" w:color="auto" w:fill="FFFFFF"/>
-              </w:rPr>
-              <w:t>Короткий текст</w:t>
+                <w:lang w:val="uk-UA"/>
+              </w:rPr>
+              <w:t>Числовий</w:t>
             </w:r>
           </w:p>
         </w:tc>
@@ -11389,16 +11980,38 @@
                 <w:lang w:val="uk-UA"/>
               </w:rPr>
             </w:pPr>
-            <w:r>
-              <w:rPr>
-                <w:color w:val="111111"/>
-                <w:sz w:val="28"/>
-                <w:szCs w:val="28"/>
-                <w:shd w:val="clear" w:color="auto" w:fill="FFFFFF"/>
-                <w:lang w:val="uk-UA"/>
-              </w:rPr>
-              <w:t>255</w:t>
-            </w:r>
+            <w:proofErr w:type="spellStart"/>
+            <w:r>
+              <w:rPr>
+                <w:color w:val="111111"/>
+                <w:sz w:val="28"/>
+                <w:szCs w:val="28"/>
+                <w:shd w:val="clear" w:color="auto" w:fill="FFFFFF"/>
+              </w:rPr>
+              <w:t>Довге</w:t>
+            </w:r>
+            <w:proofErr w:type="spellEnd"/>
+            <w:r>
+              <w:rPr>
+                <w:color w:val="111111"/>
+                <w:sz w:val="28"/>
+                <w:szCs w:val="28"/>
+                <w:shd w:val="clear" w:color="auto" w:fill="FFFFFF"/>
+              </w:rPr>
+              <w:t xml:space="preserve"> </w:t>
+            </w:r>
+            <w:r>
+              <w:rPr>
+                <w:color w:val="111111"/>
+                <w:sz w:val="28"/>
+                <w:szCs w:val="28"/>
+                <w:shd w:val="clear" w:color="auto" w:fill="FFFFFF"/>
+                <w:lang w:val="uk-UA"/>
+              </w:rPr>
+              <w:t>ціле</w:t>
+            </w:r>
+            <w:bookmarkStart w:id="0" w:name="_GoBack"/>
+            <w:bookmarkEnd w:id="0"/>
           </w:p>
         </w:tc>
         <w:tc>
@@ -11957,13 +12570,11 @@
         </w:rPr>
         <w:lastRenderedPageBreak/>
         <w:pict>
-          <v:shape id="_x0000_i1026" type="#_x0000_t75" style="width:495.15pt;height:291.4pt">
+          <v:shape id="_x0000_i1026" type="#_x0000_t75" style="width:495.4pt;height:298.2pt">
             <v:imagedata r:id="rId9" o:title="Реляционная модель"/>
           </v:shape>
         </w:pict>
       </w:r>
-      <w:bookmarkStart w:id="0" w:name="_GoBack"/>
-      <w:bookmarkEnd w:id="0"/>
     </w:p>
     <w:p>
       <w:pPr>
@@ -16525,7 +17136,7 @@
 </file>
 
 <file path=customXml/itemProps1.xml><?xml version="1.0" encoding="utf-8"?>
-<ds:datastoreItem xmlns:ds="http://schemas.openxmlformats.org/officeDocument/2006/customXml" ds:itemID="{821A8FF3-9850-40CC-90E7-9C4D97428EE6}">
+<ds:datastoreItem xmlns:ds="http://schemas.openxmlformats.org/officeDocument/2006/customXml" ds:itemID="{56901B28-F3F6-471F-9782-5E634BCCA86A}">
   <ds:schemaRefs>
     <ds:schemaRef ds:uri="http://schemas.openxmlformats.org/officeDocument/2006/bibliography"/>
   </ds:schemaRefs>

</xml_diff>